<commit_message>
Update Test_Plan and Requirements documents
</commit_message>
<xml_diff>
--- a/docs/Test_Plan.docx
+++ b/docs/Test_Plan.docx
@@ -1544,23 +1544,7 @@
             <w:rFonts w:cs="Times New Roman"/>
             <w:szCs w:val="24"/>
           </w:rPr>
-          <w:t>jflum/C</w:t>
-        </w:r>
-        <w:r>
-          <w:rPr>
-            <w:rStyle w:val="Hyperlink"/>
-            <w:rFonts w:cs="Times New Roman"/>
-            <w:szCs w:val="24"/>
-          </w:rPr>
-          <w:t>S</w:t>
-        </w:r>
-        <w:r>
-          <w:rPr>
-            <w:rStyle w:val="Hyperlink"/>
-            <w:rFonts w:cs="Times New Roman"/>
-            <w:szCs w:val="24"/>
-          </w:rPr>
-          <w:t>U-Senior-Project/blob/master/docs/Test_Plan.docx</w:t>
+          <w:t>jflum/CSU-Senior-Project/blob/master/docs/Test_Plan.docx</w:t>
         </w:r>
       </w:hyperlink>
     </w:p>
@@ -1875,7 +1859,14 @@
           <w:rFonts w:cs="Times New Roman"/>
           <w:szCs w:val="24"/>
         </w:rPr>
-        <w:t>Build: 19044.2251</w:t>
+        <w:t>Build: 1904</w:t>
+      </w:r>
+      <w:r>
+        <w:rPr>
+          <w:rFonts w:cs="Times New Roman"/>
+          <w:szCs w:val="24"/>
+        </w:rPr>
+        <w:t>5.2728</w:t>
       </w:r>
     </w:p>
     <w:p>
@@ -1896,7 +1887,21 @@
           <w:szCs w:val="24"/>
         </w:rPr>
         <w:lastRenderedPageBreak/>
-        <w:t>WFE Pack: 120.2212.4180.0</w:t>
+        <w:t>WFE Pack: 120.2212.41</w:t>
+      </w:r>
+      <w:r>
+        <w:rPr>
+          <w:rFonts w:cs="Times New Roman"/>
+          <w:szCs w:val="24"/>
+        </w:rPr>
+        <w:t>9</w:t>
+      </w:r>
+      <w:r>
+        <w:rPr>
+          <w:rFonts w:cs="Times New Roman"/>
+          <w:szCs w:val="24"/>
+        </w:rPr>
+        <w:t>0.0</w:t>
       </w:r>
     </w:p>
     <w:p>
@@ -2017,7 +2022,21 @@
           <w:rFonts w:cs="Times New Roman"/>
           <w:szCs w:val="24"/>
         </w:rPr>
-        <w:t>Version: 109.0.5414.120 (64-bit)</w:t>
+        <w:t>Version: 1</w:t>
+      </w:r>
+      <w:r>
+        <w:rPr>
+          <w:rFonts w:cs="Times New Roman"/>
+          <w:szCs w:val="24"/>
+        </w:rPr>
+        <w:t>12.0.5615.50</w:t>
+      </w:r>
+      <w:r>
+        <w:rPr>
+          <w:rFonts w:cs="Times New Roman"/>
+          <w:szCs w:val="24"/>
+        </w:rPr>
+        <w:t xml:space="preserve"> (64-bit)</w:t>
       </w:r>
     </w:p>
     <w:p>
@@ -3118,14 +3137,7 @@
           <w:rFonts w:cs="Times New Roman"/>
           <w:szCs w:val="24"/>
         </w:rPr>
-        <w:t xml:space="preserve">Contingency: </w:t>
-      </w:r>
-      <w:r>
-        <w:rPr>
-          <w:rFonts w:cs="Times New Roman"/>
-          <w:szCs w:val="24"/>
-        </w:rPr>
-        <w:t>Validation/test deployment of new integration(s) must be completed prior to further development. Impact: 1+ hours.</w:t>
+        <w:t>Contingency: Validation/test deployment of new integration(s) must be completed prior to further development. Impact: 1+ hours.</w:t>
       </w:r>
     </w:p>
     <w:p>
@@ -4523,7 +4535,7 @@
                 <w:sz w:val="24"/>
                 <w:szCs w:val="24"/>
               </w:rPr>
-              <w:t>In progress</w:t>
+              <w:t>Complete</w:t>
             </w:r>
           </w:p>
         </w:tc>
@@ -4671,7 +4683,7 @@
                 <w:sz w:val="24"/>
                 <w:szCs w:val="24"/>
               </w:rPr>
-              <w:t>Not Started</w:t>
+              <w:t>Complete</w:t>
             </w:r>
           </w:p>
         </w:tc>
@@ -4819,7 +4831,7 @@
                 <w:sz w:val="24"/>
                 <w:szCs w:val="24"/>
               </w:rPr>
-              <w:t>Not Started</w:t>
+              <w:t>Complete</w:t>
             </w:r>
           </w:p>
         </w:tc>
@@ -4848,6 +4860,463 @@
                 <w:szCs w:val="24"/>
               </w:rPr>
               <w:t>Cradle-to-grave sequence</w:t>
+            </w:r>
+          </w:p>
+        </w:tc>
+      </w:tr>
+      <w:tr>
+        <w:trPr>
+          <w:trHeight w:val="350"/>
+        </w:trPr>
+        <w:tc>
+          <w:tcPr>
+            <w:tcW w:w="715" w:type="dxa"/>
+            <w:tcBorders>
+              <w:top w:val="single" w:sz="4" w:space="0" w:color="auto"/>
+              <w:left w:val="single" w:sz="4" w:space="0" w:color="auto"/>
+              <w:bottom w:val="single" w:sz="4" w:space="0" w:color="auto"/>
+              <w:right w:val="single" w:sz="4" w:space="0" w:color="auto"/>
+            </w:tcBorders>
+          </w:tcPr>
+          <w:p>
+            <w:pPr>
+              <w:rPr>
+                <w:rFonts w:ascii="Times New Roman" w:hAnsi="Times New Roman" w:cs="Times New Roman"/>
+                <w:sz w:val="24"/>
+                <w:szCs w:val="24"/>
+              </w:rPr>
+            </w:pPr>
+            <w:r>
+              <w:rPr>
+                <w:rFonts w:ascii="Times New Roman" w:hAnsi="Times New Roman" w:cs="Times New Roman"/>
+                <w:sz w:val="24"/>
+                <w:szCs w:val="24"/>
+              </w:rPr>
+              <w:t>2.4</w:t>
+            </w:r>
+          </w:p>
+        </w:tc>
+        <w:tc>
+          <w:tcPr>
+            <w:tcW w:w="2470" w:type="dxa"/>
+            <w:tcBorders>
+              <w:top w:val="single" w:sz="4" w:space="0" w:color="auto"/>
+              <w:left w:val="single" w:sz="4" w:space="0" w:color="auto"/>
+              <w:bottom w:val="single" w:sz="4" w:space="0" w:color="auto"/>
+              <w:right w:val="single" w:sz="4" w:space="0" w:color="auto"/>
+            </w:tcBorders>
+          </w:tcPr>
+          <w:p>
+            <w:pPr>
+              <w:rPr>
+                <w:rFonts w:ascii="Times New Roman" w:hAnsi="Times New Roman" w:cs="Times New Roman"/>
+                <w:sz w:val="24"/>
+                <w:szCs w:val="24"/>
+              </w:rPr>
+            </w:pPr>
+            <w:r>
+              <w:rPr>
+                <w:rFonts w:ascii="Times New Roman" w:hAnsi="Times New Roman" w:cs="Times New Roman"/>
+                <w:sz w:val="24"/>
+                <w:szCs w:val="24"/>
+              </w:rPr>
+              <w:t>Graphic Design</w:t>
+            </w:r>
+          </w:p>
+        </w:tc>
+        <w:tc>
+          <w:tcPr>
+            <w:tcW w:w="1130" w:type="dxa"/>
+            <w:tcBorders>
+              <w:top w:val="single" w:sz="4" w:space="0" w:color="auto"/>
+              <w:left w:val="single" w:sz="4" w:space="0" w:color="auto"/>
+              <w:bottom w:val="single" w:sz="4" w:space="0" w:color="auto"/>
+              <w:right w:val="single" w:sz="4" w:space="0" w:color="auto"/>
+            </w:tcBorders>
+          </w:tcPr>
+          <w:p>
+            <w:pPr>
+              <w:jc w:val="center"/>
+              <w:rPr>
+                <w:rFonts w:ascii="Times New Roman" w:hAnsi="Times New Roman" w:cs="Times New Roman"/>
+                <w:sz w:val="24"/>
+                <w:szCs w:val="24"/>
+              </w:rPr>
+            </w:pPr>
+            <w:r>
+              <w:rPr>
+                <w:rFonts w:ascii="Times New Roman" w:hAnsi="Times New Roman" w:cs="Times New Roman"/>
+                <w:sz w:val="24"/>
+                <w:szCs w:val="24"/>
+              </w:rPr>
+              <w:t>04/10/23</w:t>
+            </w:r>
+          </w:p>
+        </w:tc>
+        <w:tc>
+          <w:tcPr>
+            <w:tcW w:w="1350" w:type="dxa"/>
+            <w:tcBorders>
+              <w:top w:val="single" w:sz="4" w:space="0" w:color="auto"/>
+              <w:left w:val="single" w:sz="4" w:space="0" w:color="auto"/>
+              <w:bottom w:val="single" w:sz="4" w:space="0" w:color="auto"/>
+              <w:right w:val="single" w:sz="4" w:space="0" w:color="auto"/>
+            </w:tcBorders>
+          </w:tcPr>
+          <w:p>
+            <w:pPr>
+              <w:jc w:val="center"/>
+              <w:rPr>
+                <w:rFonts w:ascii="Times New Roman" w:hAnsi="Times New Roman" w:cs="Times New Roman"/>
+                <w:sz w:val="24"/>
+                <w:szCs w:val="24"/>
+              </w:rPr>
+            </w:pPr>
+            <w:r>
+              <w:rPr>
+                <w:rFonts w:ascii="Times New Roman" w:hAnsi="Times New Roman" w:cs="Times New Roman"/>
+                <w:sz w:val="24"/>
+                <w:szCs w:val="24"/>
+              </w:rPr>
+              <w:t>Complete</w:t>
+            </w:r>
+          </w:p>
+        </w:tc>
+        <w:tc>
+          <w:tcPr>
+            <w:tcW w:w="3688" w:type="dxa"/>
+            <w:tcBorders>
+              <w:top w:val="single" w:sz="4" w:space="0" w:color="auto"/>
+              <w:left w:val="single" w:sz="4" w:space="0" w:color="auto"/>
+              <w:bottom w:val="single" w:sz="4" w:space="0" w:color="auto"/>
+              <w:right w:val="single" w:sz="4" w:space="0" w:color="auto"/>
+            </w:tcBorders>
+          </w:tcPr>
+          <w:p>
+            <w:pPr>
+              <w:rPr>
+                <w:rFonts w:ascii="Times New Roman" w:hAnsi="Times New Roman" w:cs="Times New Roman"/>
+                <w:sz w:val="24"/>
+                <w:szCs w:val="24"/>
+              </w:rPr>
+            </w:pPr>
+            <w:r>
+              <w:rPr>
+                <w:rFonts w:ascii="Times New Roman" w:hAnsi="Times New Roman" w:cs="Times New Roman"/>
+                <w:sz w:val="24"/>
+                <w:szCs w:val="24"/>
+              </w:rPr>
+              <w:t>Display formatting, responsiveness</w:t>
+            </w:r>
+          </w:p>
+        </w:tc>
+      </w:tr>
+      <w:tr>
+        <w:trPr>
+          <w:trHeight w:val="350"/>
+        </w:trPr>
+        <w:tc>
+          <w:tcPr>
+            <w:tcW w:w="715" w:type="dxa"/>
+            <w:tcBorders>
+              <w:top w:val="single" w:sz="4" w:space="0" w:color="auto"/>
+              <w:left w:val="single" w:sz="4" w:space="0" w:color="auto"/>
+              <w:bottom w:val="single" w:sz="4" w:space="0" w:color="auto"/>
+              <w:right w:val="single" w:sz="4" w:space="0" w:color="auto"/>
+            </w:tcBorders>
+          </w:tcPr>
+          <w:p>
+            <w:pPr>
+              <w:rPr>
+                <w:rFonts w:ascii="Times New Roman" w:hAnsi="Times New Roman" w:cs="Times New Roman"/>
+                <w:sz w:val="24"/>
+                <w:szCs w:val="24"/>
+              </w:rPr>
+            </w:pPr>
+            <w:r>
+              <w:rPr>
+                <w:rFonts w:ascii="Times New Roman" w:hAnsi="Times New Roman" w:cs="Times New Roman"/>
+                <w:sz w:val="24"/>
+                <w:szCs w:val="24"/>
+              </w:rPr>
+              <w:t>2.5</w:t>
+            </w:r>
+          </w:p>
+        </w:tc>
+        <w:tc>
+          <w:tcPr>
+            <w:tcW w:w="2470" w:type="dxa"/>
+            <w:tcBorders>
+              <w:top w:val="single" w:sz="4" w:space="0" w:color="auto"/>
+              <w:left w:val="single" w:sz="4" w:space="0" w:color="auto"/>
+              <w:bottom w:val="single" w:sz="4" w:space="0" w:color="auto"/>
+              <w:right w:val="single" w:sz="4" w:space="0" w:color="auto"/>
+            </w:tcBorders>
+          </w:tcPr>
+          <w:p>
+            <w:pPr>
+              <w:rPr>
+                <w:rFonts w:ascii="Times New Roman" w:hAnsi="Times New Roman" w:cs="Times New Roman"/>
+                <w:sz w:val="24"/>
+                <w:szCs w:val="24"/>
+              </w:rPr>
+            </w:pPr>
+            <w:r>
+              <w:rPr>
+                <w:rFonts w:ascii="Times New Roman" w:hAnsi="Times New Roman" w:cs="Times New Roman"/>
+                <w:sz w:val="24"/>
+                <w:szCs w:val="24"/>
+              </w:rPr>
+              <w:t>Sound Design</w:t>
+            </w:r>
+          </w:p>
+        </w:tc>
+        <w:tc>
+          <w:tcPr>
+            <w:tcW w:w="1130" w:type="dxa"/>
+            <w:tcBorders>
+              <w:top w:val="single" w:sz="4" w:space="0" w:color="auto"/>
+              <w:left w:val="single" w:sz="4" w:space="0" w:color="auto"/>
+              <w:bottom w:val="single" w:sz="4" w:space="0" w:color="auto"/>
+              <w:right w:val="single" w:sz="4" w:space="0" w:color="auto"/>
+            </w:tcBorders>
+          </w:tcPr>
+          <w:p>
+            <w:pPr>
+              <w:jc w:val="center"/>
+              <w:rPr>
+                <w:rFonts w:ascii="Times New Roman" w:hAnsi="Times New Roman" w:cs="Times New Roman"/>
+                <w:sz w:val="24"/>
+                <w:szCs w:val="24"/>
+              </w:rPr>
+            </w:pPr>
+            <w:r>
+              <w:rPr>
+                <w:rFonts w:ascii="Times New Roman" w:hAnsi="Times New Roman" w:cs="Times New Roman"/>
+                <w:sz w:val="24"/>
+                <w:szCs w:val="24"/>
+              </w:rPr>
+              <w:t>0</w:t>
+            </w:r>
+            <w:r>
+              <w:rPr>
+                <w:rFonts w:ascii="Times New Roman" w:hAnsi="Times New Roman" w:cs="Times New Roman"/>
+                <w:sz w:val="24"/>
+                <w:szCs w:val="24"/>
+              </w:rPr>
+              <w:t>4/10/23</w:t>
+            </w:r>
+          </w:p>
+        </w:tc>
+        <w:tc>
+          <w:tcPr>
+            <w:tcW w:w="1350" w:type="dxa"/>
+            <w:tcBorders>
+              <w:top w:val="single" w:sz="4" w:space="0" w:color="auto"/>
+              <w:left w:val="single" w:sz="4" w:space="0" w:color="auto"/>
+              <w:bottom w:val="single" w:sz="4" w:space="0" w:color="auto"/>
+              <w:right w:val="single" w:sz="4" w:space="0" w:color="auto"/>
+            </w:tcBorders>
+          </w:tcPr>
+          <w:p>
+            <w:pPr>
+              <w:jc w:val="center"/>
+              <w:rPr>
+                <w:rFonts w:ascii="Times New Roman" w:hAnsi="Times New Roman" w:cs="Times New Roman"/>
+                <w:sz w:val="24"/>
+                <w:szCs w:val="24"/>
+              </w:rPr>
+            </w:pPr>
+            <w:r>
+              <w:rPr>
+                <w:rFonts w:ascii="Times New Roman" w:hAnsi="Times New Roman" w:cs="Times New Roman"/>
+                <w:sz w:val="24"/>
+                <w:szCs w:val="24"/>
+              </w:rPr>
+              <w:t>Complete</w:t>
+            </w:r>
+          </w:p>
+        </w:tc>
+        <w:tc>
+          <w:tcPr>
+            <w:tcW w:w="3688" w:type="dxa"/>
+            <w:tcBorders>
+              <w:top w:val="single" w:sz="4" w:space="0" w:color="auto"/>
+              <w:left w:val="single" w:sz="4" w:space="0" w:color="auto"/>
+              <w:bottom w:val="single" w:sz="4" w:space="0" w:color="auto"/>
+              <w:right w:val="single" w:sz="4" w:space="0" w:color="auto"/>
+            </w:tcBorders>
+          </w:tcPr>
+          <w:p>
+            <w:pPr>
+              <w:rPr>
+                <w:rFonts w:ascii="Times New Roman" w:hAnsi="Times New Roman" w:cs="Times New Roman"/>
+                <w:sz w:val="24"/>
+                <w:szCs w:val="24"/>
+              </w:rPr>
+            </w:pPr>
+            <w:r>
+              <w:rPr>
+                <w:rFonts w:ascii="Times New Roman" w:hAnsi="Times New Roman" w:cs="Times New Roman"/>
+                <w:sz w:val="24"/>
+                <w:szCs w:val="24"/>
+              </w:rPr>
+              <w:t>Implement background music, sfx</w:t>
+            </w:r>
+          </w:p>
+        </w:tc>
+      </w:tr>
+      <w:tr>
+        <w:trPr>
+          <w:trHeight w:val="350"/>
+        </w:trPr>
+        <w:tc>
+          <w:tcPr>
+            <w:tcW w:w="715" w:type="dxa"/>
+            <w:tcBorders>
+              <w:top w:val="single" w:sz="4" w:space="0" w:color="auto"/>
+              <w:left w:val="single" w:sz="4" w:space="0" w:color="auto"/>
+              <w:bottom w:val="single" w:sz="4" w:space="0" w:color="auto"/>
+              <w:right w:val="single" w:sz="4" w:space="0" w:color="auto"/>
+            </w:tcBorders>
+          </w:tcPr>
+          <w:p>
+            <w:pPr>
+              <w:rPr>
+                <w:rFonts w:ascii="Times New Roman" w:hAnsi="Times New Roman" w:cs="Times New Roman"/>
+                <w:sz w:val="24"/>
+                <w:szCs w:val="24"/>
+              </w:rPr>
+            </w:pPr>
+            <w:r>
+              <w:rPr>
+                <w:rFonts w:ascii="Times New Roman" w:hAnsi="Times New Roman" w:cs="Times New Roman"/>
+                <w:sz w:val="24"/>
+                <w:szCs w:val="24"/>
+              </w:rPr>
+              <w:t>2.</w:t>
+            </w:r>
+            <w:r>
+              <w:rPr>
+                <w:rFonts w:ascii="Times New Roman" w:hAnsi="Times New Roman" w:cs="Times New Roman"/>
+                <w:sz w:val="24"/>
+                <w:szCs w:val="24"/>
+              </w:rPr>
+              <w:t>6</w:t>
+            </w:r>
+          </w:p>
+        </w:tc>
+        <w:tc>
+          <w:tcPr>
+            <w:tcW w:w="2470" w:type="dxa"/>
+            <w:tcBorders>
+              <w:top w:val="single" w:sz="4" w:space="0" w:color="auto"/>
+              <w:left w:val="single" w:sz="4" w:space="0" w:color="auto"/>
+              <w:bottom w:val="single" w:sz="4" w:space="0" w:color="auto"/>
+              <w:right w:val="single" w:sz="4" w:space="0" w:color="auto"/>
+            </w:tcBorders>
+          </w:tcPr>
+          <w:p>
+            <w:pPr>
+              <w:rPr>
+                <w:rFonts w:ascii="Times New Roman" w:hAnsi="Times New Roman" w:cs="Times New Roman"/>
+                <w:sz w:val="24"/>
+                <w:szCs w:val="24"/>
+              </w:rPr>
+            </w:pPr>
+            <w:r>
+              <w:rPr>
+                <w:rFonts w:ascii="Times New Roman" w:hAnsi="Times New Roman" w:cs="Times New Roman"/>
+                <w:sz w:val="24"/>
+                <w:szCs w:val="24"/>
+              </w:rPr>
+              <w:t>“Significant Progress”</w:t>
+            </w:r>
+          </w:p>
+        </w:tc>
+        <w:tc>
+          <w:tcPr>
+            <w:tcW w:w="1130" w:type="dxa"/>
+            <w:tcBorders>
+              <w:top w:val="single" w:sz="4" w:space="0" w:color="auto"/>
+              <w:left w:val="single" w:sz="4" w:space="0" w:color="auto"/>
+              <w:bottom w:val="single" w:sz="4" w:space="0" w:color="auto"/>
+              <w:right w:val="single" w:sz="4" w:space="0" w:color="auto"/>
+            </w:tcBorders>
+          </w:tcPr>
+          <w:p>
+            <w:pPr>
+              <w:jc w:val="center"/>
+              <w:rPr>
+                <w:rFonts w:ascii="Times New Roman" w:hAnsi="Times New Roman" w:cs="Times New Roman"/>
+                <w:sz w:val="24"/>
+                <w:szCs w:val="24"/>
+              </w:rPr>
+            </w:pPr>
+            <w:r>
+              <w:rPr>
+                <w:rFonts w:ascii="Times New Roman" w:hAnsi="Times New Roman" w:cs="Times New Roman"/>
+                <w:sz w:val="24"/>
+                <w:szCs w:val="24"/>
+              </w:rPr>
+              <w:t>04/25/23</w:t>
+            </w:r>
+          </w:p>
+        </w:tc>
+        <w:tc>
+          <w:tcPr>
+            <w:tcW w:w="1350" w:type="dxa"/>
+            <w:tcBorders>
+              <w:top w:val="single" w:sz="4" w:space="0" w:color="auto"/>
+              <w:left w:val="single" w:sz="4" w:space="0" w:color="auto"/>
+              <w:bottom w:val="single" w:sz="4" w:space="0" w:color="auto"/>
+              <w:right w:val="single" w:sz="4" w:space="0" w:color="auto"/>
+            </w:tcBorders>
+          </w:tcPr>
+          <w:p>
+            <w:pPr>
+              <w:jc w:val="center"/>
+              <w:rPr>
+                <w:rFonts w:ascii="Times New Roman" w:hAnsi="Times New Roman" w:cs="Times New Roman"/>
+                <w:sz w:val="24"/>
+                <w:szCs w:val="24"/>
+              </w:rPr>
+            </w:pPr>
+            <w:r>
+              <w:rPr>
+                <w:rFonts w:ascii="Times New Roman" w:hAnsi="Times New Roman" w:cs="Times New Roman"/>
+                <w:sz w:val="24"/>
+                <w:szCs w:val="24"/>
+              </w:rPr>
+              <w:t>Complete</w:t>
+            </w:r>
+          </w:p>
+        </w:tc>
+        <w:tc>
+          <w:tcPr>
+            <w:tcW w:w="3688" w:type="dxa"/>
+            <w:tcBorders>
+              <w:top w:val="single" w:sz="4" w:space="0" w:color="auto"/>
+              <w:left w:val="single" w:sz="4" w:space="0" w:color="auto"/>
+              <w:bottom w:val="single" w:sz="4" w:space="0" w:color="auto"/>
+              <w:right w:val="single" w:sz="4" w:space="0" w:color="auto"/>
+            </w:tcBorders>
+          </w:tcPr>
+          <w:p>
+            <w:pPr>
+              <w:rPr>
+                <w:rFonts w:ascii="Times New Roman" w:hAnsi="Times New Roman" w:cs="Times New Roman"/>
+                <w:sz w:val="24"/>
+                <w:szCs w:val="24"/>
+              </w:rPr>
+            </w:pPr>
+            <w:r>
+              <w:rPr>
+                <w:rFonts w:ascii="Times New Roman" w:hAnsi="Times New Roman" w:cs="Times New Roman"/>
+                <w:sz w:val="24"/>
+                <w:szCs w:val="24"/>
+              </w:rPr>
+              <w:t>Deliverable; current state of above</w:t>
             </w:r>
           </w:p>
         </w:tc>
@@ -4874,300 +5343,6 @@
                 <w:szCs w:val="24"/>
               </w:rPr>
             </w:pPr>
-            <w:r>
-              <w:rPr>
-                <w:rFonts w:ascii="Times New Roman" w:hAnsi="Times New Roman" w:cs="Times New Roman"/>
-                <w:sz w:val="24"/>
-                <w:szCs w:val="24"/>
-              </w:rPr>
-              <w:t>2.4</w:t>
-            </w:r>
-          </w:p>
-        </w:tc>
-        <w:tc>
-          <w:tcPr>
-            <w:tcW w:w="2470" w:type="dxa"/>
-            <w:tcBorders>
-              <w:top w:val="single" w:sz="4" w:space="0" w:color="auto"/>
-              <w:left w:val="single" w:sz="4" w:space="0" w:color="auto"/>
-              <w:bottom w:val="single" w:sz="4" w:space="0" w:color="auto"/>
-              <w:right w:val="single" w:sz="4" w:space="0" w:color="auto"/>
-            </w:tcBorders>
-          </w:tcPr>
-          <w:p>
-            <w:pPr>
-              <w:rPr>
-                <w:rFonts w:ascii="Times New Roman" w:hAnsi="Times New Roman" w:cs="Times New Roman"/>
-                <w:sz w:val="24"/>
-                <w:szCs w:val="24"/>
-              </w:rPr>
-            </w:pPr>
-            <w:r>
-              <w:rPr>
-                <w:rFonts w:ascii="Times New Roman" w:hAnsi="Times New Roman" w:cs="Times New Roman"/>
-                <w:sz w:val="24"/>
-                <w:szCs w:val="24"/>
-              </w:rPr>
-              <w:t>Graphic Design</w:t>
-            </w:r>
-          </w:p>
-        </w:tc>
-        <w:tc>
-          <w:tcPr>
-            <w:tcW w:w="1130" w:type="dxa"/>
-            <w:tcBorders>
-              <w:top w:val="single" w:sz="4" w:space="0" w:color="auto"/>
-              <w:left w:val="single" w:sz="4" w:space="0" w:color="auto"/>
-              <w:bottom w:val="single" w:sz="4" w:space="0" w:color="auto"/>
-              <w:right w:val="single" w:sz="4" w:space="0" w:color="auto"/>
-            </w:tcBorders>
-          </w:tcPr>
-          <w:p>
-            <w:pPr>
-              <w:jc w:val="center"/>
-              <w:rPr>
-                <w:rFonts w:ascii="Times New Roman" w:hAnsi="Times New Roman" w:cs="Times New Roman"/>
-                <w:sz w:val="24"/>
-                <w:szCs w:val="24"/>
-              </w:rPr>
-            </w:pPr>
-            <w:r>
-              <w:rPr>
-                <w:rFonts w:ascii="Times New Roman" w:hAnsi="Times New Roman" w:cs="Times New Roman"/>
-                <w:sz w:val="24"/>
-                <w:szCs w:val="24"/>
-              </w:rPr>
-              <w:t>04/10/23</w:t>
-            </w:r>
-          </w:p>
-        </w:tc>
-        <w:tc>
-          <w:tcPr>
-            <w:tcW w:w="1350" w:type="dxa"/>
-            <w:tcBorders>
-              <w:top w:val="single" w:sz="4" w:space="0" w:color="auto"/>
-              <w:left w:val="single" w:sz="4" w:space="0" w:color="auto"/>
-              <w:bottom w:val="single" w:sz="4" w:space="0" w:color="auto"/>
-              <w:right w:val="single" w:sz="4" w:space="0" w:color="auto"/>
-            </w:tcBorders>
-          </w:tcPr>
-          <w:p>
-            <w:pPr>
-              <w:jc w:val="center"/>
-              <w:rPr>
-                <w:rFonts w:ascii="Times New Roman" w:hAnsi="Times New Roman" w:cs="Times New Roman"/>
-                <w:sz w:val="24"/>
-                <w:szCs w:val="24"/>
-              </w:rPr>
-            </w:pPr>
-            <w:r>
-              <w:rPr>
-                <w:rFonts w:ascii="Times New Roman" w:hAnsi="Times New Roman" w:cs="Times New Roman"/>
-                <w:sz w:val="24"/>
-                <w:szCs w:val="24"/>
-              </w:rPr>
-              <w:t>In progress</w:t>
-            </w:r>
-          </w:p>
-        </w:tc>
-        <w:tc>
-          <w:tcPr>
-            <w:tcW w:w="3688" w:type="dxa"/>
-            <w:tcBorders>
-              <w:top w:val="single" w:sz="4" w:space="0" w:color="auto"/>
-              <w:left w:val="single" w:sz="4" w:space="0" w:color="auto"/>
-              <w:bottom w:val="single" w:sz="4" w:space="0" w:color="auto"/>
-              <w:right w:val="single" w:sz="4" w:space="0" w:color="auto"/>
-            </w:tcBorders>
-          </w:tcPr>
-          <w:p>
-            <w:pPr>
-              <w:rPr>
-                <w:rFonts w:ascii="Times New Roman" w:hAnsi="Times New Roman" w:cs="Times New Roman"/>
-                <w:sz w:val="24"/>
-                <w:szCs w:val="24"/>
-              </w:rPr>
-            </w:pPr>
-            <w:r>
-              <w:rPr>
-                <w:rFonts w:ascii="Times New Roman" w:hAnsi="Times New Roman" w:cs="Times New Roman"/>
-                <w:sz w:val="24"/>
-                <w:szCs w:val="24"/>
-              </w:rPr>
-              <w:t>Display formatting, responsiveness</w:t>
-            </w:r>
-          </w:p>
-        </w:tc>
-      </w:tr>
-      <w:tr>
-        <w:trPr>
-          <w:trHeight w:val="69"/>
-        </w:trPr>
-        <w:tc>
-          <w:tcPr>
-            <w:tcW w:w="715" w:type="dxa"/>
-            <w:tcBorders>
-              <w:top w:val="single" w:sz="4" w:space="0" w:color="auto"/>
-              <w:left w:val="single" w:sz="4" w:space="0" w:color="auto"/>
-              <w:bottom w:val="single" w:sz="4" w:space="0" w:color="auto"/>
-              <w:right w:val="single" w:sz="4" w:space="0" w:color="auto"/>
-            </w:tcBorders>
-          </w:tcPr>
-          <w:p>
-            <w:pPr>
-              <w:rPr>
-                <w:rFonts w:ascii="Times New Roman" w:hAnsi="Times New Roman" w:cs="Times New Roman"/>
-                <w:sz w:val="24"/>
-                <w:szCs w:val="24"/>
-              </w:rPr>
-            </w:pPr>
-            <w:r>
-              <w:rPr>
-                <w:rFonts w:ascii="Times New Roman" w:hAnsi="Times New Roman" w:cs="Times New Roman"/>
-                <w:sz w:val="24"/>
-                <w:szCs w:val="24"/>
-              </w:rPr>
-              <w:t>2.5</w:t>
-            </w:r>
-          </w:p>
-        </w:tc>
-        <w:tc>
-          <w:tcPr>
-            <w:tcW w:w="2470" w:type="dxa"/>
-            <w:tcBorders>
-              <w:top w:val="single" w:sz="4" w:space="0" w:color="auto"/>
-              <w:left w:val="single" w:sz="4" w:space="0" w:color="auto"/>
-              <w:bottom w:val="single" w:sz="4" w:space="0" w:color="auto"/>
-              <w:right w:val="single" w:sz="4" w:space="0" w:color="auto"/>
-            </w:tcBorders>
-          </w:tcPr>
-          <w:p>
-            <w:pPr>
-              <w:rPr>
-                <w:rFonts w:ascii="Times New Roman" w:hAnsi="Times New Roman" w:cs="Times New Roman"/>
-                <w:sz w:val="24"/>
-                <w:szCs w:val="24"/>
-              </w:rPr>
-            </w:pPr>
-            <w:r>
-              <w:rPr>
-                <w:rFonts w:ascii="Times New Roman" w:hAnsi="Times New Roman" w:cs="Times New Roman"/>
-                <w:sz w:val="24"/>
-                <w:szCs w:val="24"/>
-              </w:rPr>
-              <w:t>“Significant Progress”</w:t>
-            </w:r>
-          </w:p>
-        </w:tc>
-        <w:tc>
-          <w:tcPr>
-            <w:tcW w:w="1130" w:type="dxa"/>
-            <w:tcBorders>
-              <w:top w:val="single" w:sz="4" w:space="0" w:color="auto"/>
-              <w:left w:val="single" w:sz="4" w:space="0" w:color="auto"/>
-              <w:bottom w:val="single" w:sz="4" w:space="0" w:color="auto"/>
-              <w:right w:val="single" w:sz="4" w:space="0" w:color="auto"/>
-            </w:tcBorders>
-          </w:tcPr>
-          <w:p>
-            <w:pPr>
-              <w:jc w:val="center"/>
-              <w:rPr>
-                <w:rFonts w:ascii="Times New Roman" w:hAnsi="Times New Roman" w:cs="Times New Roman"/>
-                <w:sz w:val="24"/>
-                <w:szCs w:val="24"/>
-              </w:rPr>
-            </w:pPr>
-            <w:r>
-              <w:rPr>
-                <w:rFonts w:ascii="Times New Roman" w:hAnsi="Times New Roman" w:cs="Times New Roman"/>
-                <w:sz w:val="24"/>
-                <w:szCs w:val="24"/>
-              </w:rPr>
-              <w:t>04/25/23</w:t>
-            </w:r>
-          </w:p>
-        </w:tc>
-        <w:tc>
-          <w:tcPr>
-            <w:tcW w:w="1350" w:type="dxa"/>
-            <w:tcBorders>
-              <w:top w:val="single" w:sz="4" w:space="0" w:color="auto"/>
-              <w:left w:val="single" w:sz="4" w:space="0" w:color="auto"/>
-              <w:bottom w:val="single" w:sz="4" w:space="0" w:color="auto"/>
-              <w:right w:val="single" w:sz="4" w:space="0" w:color="auto"/>
-            </w:tcBorders>
-          </w:tcPr>
-          <w:p>
-            <w:pPr>
-              <w:jc w:val="center"/>
-              <w:rPr>
-                <w:rFonts w:ascii="Times New Roman" w:hAnsi="Times New Roman" w:cs="Times New Roman"/>
-                <w:sz w:val="24"/>
-                <w:szCs w:val="24"/>
-              </w:rPr>
-            </w:pPr>
-            <w:r>
-              <w:rPr>
-                <w:rFonts w:ascii="Times New Roman" w:hAnsi="Times New Roman" w:cs="Times New Roman"/>
-                <w:sz w:val="24"/>
-                <w:szCs w:val="24"/>
-              </w:rPr>
-              <w:t>In progress</w:t>
-            </w:r>
-          </w:p>
-        </w:tc>
-        <w:tc>
-          <w:tcPr>
-            <w:tcW w:w="3688" w:type="dxa"/>
-            <w:tcBorders>
-              <w:top w:val="single" w:sz="4" w:space="0" w:color="auto"/>
-              <w:left w:val="single" w:sz="4" w:space="0" w:color="auto"/>
-              <w:bottom w:val="single" w:sz="4" w:space="0" w:color="auto"/>
-              <w:right w:val="single" w:sz="4" w:space="0" w:color="auto"/>
-            </w:tcBorders>
-          </w:tcPr>
-          <w:p>
-            <w:pPr>
-              <w:rPr>
-                <w:rFonts w:ascii="Times New Roman" w:hAnsi="Times New Roman" w:cs="Times New Roman"/>
-                <w:sz w:val="24"/>
-                <w:szCs w:val="24"/>
-              </w:rPr>
-            </w:pPr>
-            <w:r>
-              <w:rPr>
-                <w:rFonts w:ascii="Times New Roman" w:hAnsi="Times New Roman" w:cs="Times New Roman"/>
-                <w:sz w:val="24"/>
-                <w:szCs w:val="24"/>
-              </w:rPr>
-              <w:t>Deliverable; current state of above</w:t>
-            </w:r>
-          </w:p>
-        </w:tc>
-      </w:tr>
-      <w:tr>
-        <w:trPr>
-          <w:trHeight w:val="69"/>
-        </w:trPr>
-        <w:tc>
-          <w:tcPr>
-            <w:tcW w:w="715" w:type="dxa"/>
-            <w:tcBorders>
-              <w:top w:val="single" w:sz="4" w:space="0" w:color="auto"/>
-              <w:left w:val="single" w:sz="4" w:space="0" w:color="auto"/>
-              <w:bottom w:val="single" w:sz="4" w:space="0" w:color="auto"/>
-              <w:right w:val="single" w:sz="4" w:space="0" w:color="auto"/>
-            </w:tcBorders>
-          </w:tcPr>
-          <w:p>
-            <w:pPr>
-              <w:rPr>
-                <w:rFonts w:ascii="Times New Roman" w:hAnsi="Times New Roman" w:cs="Times New Roman"/>
-                <w:sz w:val="24"/>
-                <w:szCs w:val="24"/>
-              </w:rPr>
-            </w:pPr>
           </w:p>
         </w:tc>
         <w:tc>
@@ -5503,7 +5678,7 @@
                 <w:sz w:val="24"/>
                 <w:szCs w:val="24"/>
               </w:rPr>
-              <w:t>In progress</w:t>
+              <w:t>Complete</w:t>
             </w:r>
           </w:p>
         </w:tc>
@@ -5679,7 +5854,7 @@
                 <w:sz w:val="24"/>
                 <w:szCs w:val="24"/>
               </w:rPr>
-              <w:t>Not Started</w:t>
+              <w:t>Complete</w:t>
             </w:r>
           </w:p>
         </w:tc>
@@ -5831,7 +6006,7 @@
                 <w:sz w:val="24"/>
                 <w:szCs w:val="24"/>
               </w:rPr>
-              <w:t>Not Started</w:t>
+              <w:t>Complete</w:t>
             </w:r>
           </w:p>
         </w:tc>
@@ -5861,6 +6036,170 @@
                 <w:szCs w:val="24"/>
               </w:rPr>
               <w:t>Finalize any outstanding product implementations</w:t>
+            </w:r>
+          </w:p>
+        </w:tc>
+      </w:tr>
+      <w:tr>
+        <w:trPr>
+          <w:trHeight w:val="338"/>
+        </w:trPr>
+        <w:tc>
+          <w:tcPr>
+            <w:tcW w:w="715" w:type="dxa"/>
+            <w:tcBorders>
+              <w:top w:val="single" w:sz="4" w:space="0" w:color="auto"/>
+              <w:left w:val="single" w:sz="4" w:space="0" w:color="auto"/>
+              <w:bottom w:val="single" w:sz="4" w:space="0" w:color="auto"/>
+              <w:right w:val="single" w:sz="4" w:space="0" w:color="auto"/>
+            </w:tcBorders>
+          </w:tcPr>
+          <w:p>
+            <w:pPr>
+              <w:rPr>
+                <w:rFonts w:ascii="Times New Roman" w:hAnsi="Times New Roman" w:cs="Times New Roman"/>
+                <w:sz w:val="24"/>
+                <w:szCs w:val="24"/>
+              </w:rPr>
+            </w:pPr>
+            <w:r>
+              <w:rPr>
+                <w:rFonts w:ascii="Times New Roman" w:hAnsi="Times New Roman" w:cs="Times New Roman"/>
+                <w:sz w:val="24"/>
+                <w:szCs w:val="24"/>
+              </w:rPr>
+              <w:t>3.4</w:t>
+            </w:r>
+          </w:p>
+        </w:tc>
+        <w:tc>
+          <w:tcPr>
+            <w:tcW w:w="2470" w:type="dxa"/>
+            <w:tcBorders>
+              <w:top w:val="single" w:sz="4" w:space="0" w:color="auto"/>
+              <w:left w:val="single" w:sz="4" w:space="0" w:color="auto"/>
+              <w:bottom w:val="single" w:sz="4" w:space="0" w:color="auto"/>
+              <w:right w:val="single" w:sz="4" w:space="0" w:color="auto"/>
+            </w:tcBorders>
+          </w:tcPr>
+          <w:p>
+            <w:pPr>
+              <w:rPr>
+                <w:rFonts w:ascii="Times New Roman" w:hAnsi="Times New Roman" w:cs="Times New Roman"/>
+                <w:sz w:val="24"/>
+                <w:szCs w:val="24"/>
+              </w:rPr>
+            </w:pPr>
+            <w:r>
+              <w:rPr>
+                <w:rFonts w:ascii="Times New Roman" w:hAnsi="Times New Roman" w:cs="Times New Roman"/>
+                <w:sz w:val="24"/>
+                <w:szCs w:val="24"/>
+              </w:rPr>
+              <w:t>Generate Final Report</w:t>
+            </w:r>
+          </w:p>
+        </w:tc>
+        <w:tc>
+          <w:tcPr>
+            <w:tcW w:w="1130" w:type="dxa"/>
+            <w:tcBorders>
+              <w:top w:val="single" w:sz="4" w:space="0" w:color="auto"/>
+              <w:left w:val="single" w:sz="4" w:space="0" w:color="auto"/>
+              <w:bottom w:val="single" w:sz="4" w:space="0" w:color="auto"/>
+              <w:right w:val="single" w:sz="4" w:space="0" w:color="auto"/>
+            </w:tcBorders>
+          </w:tcPr>
+          <w:p>
+            <w:pPr>
+              <w:jc w:val="center"/>
+              <w:rPr>
+                <w:rFonts w:ascii="Times New Roman" w:hAnsi="Times New Roman" w:cs="Times New Roman"/>
+                <w:sz w:val="24"/>
+                <w:szCs w:val="24"/>
+              </w:rPr>
+            </w:pPr>
+            <w:r>
+              <w:rPr>
+                <w:rFonts w:ascii="Times New Roman" w:hAnsi="Times New Roman" w:cs="Times New Roman"/>
+                <w:sz w:val="24"/>
+                <w:szCs w:val="24"/>
+              </w:rPr>
+              <w:t>Fall</w:t>
+            </w:r>
+            <w:r>
+              <w:rPr>
+                <w:rFonts w:ascii="Times New Roman" w:hAnsi="Times New Roman" w:cs="Times New Roman"/>
+                <w:sz w:val="24"/>
+                <w:szCs w:val="24"/>
+              </w:rPr>
+              <w:br/>
+              <w:t>2023</w:t>
+            </w:r>
+          </w:p>
+        </w:tc>
+        <w:tc>
+          <w:tcPr>
+            <w:tcW w:w="1350" w:type="dxa"/>
+            <w:tcBorders>
+              <w:top w:val="single" w:sz="4" w:space="0" w:color="auto"/>
+              <w:left w:val="single" w:sz="4" w:space="0" w:color="auto"/>
+              <w:bottom w:val="single" w:sz="4" w:space="0" w:color="auto"/>
+              <w:right w:val="single" w:sz="4" w:space="0" w:color="auto"/>
+            </w:tcBorders>
+          </w:tcPr>
+          <w:p>
+            <w:pPr>
+              <w:jc w:val="center"/>
+              <w:rPr>
+                <w:rFonts w:ascii="Times New Roman" w:hAnsi="Times New Roman" w:cs="Times New Roman"/>
+                <w:sz w:val="24"/>
+                <w:szCs w:val="24"/>
+              </w:rPr>
+            </w:pPr>
+            <w:r>
+              <w:rPr>
+                <w:rFonts w:ascii="Times New Roman" w:hAnsi="Times New Roman" w:cs="Times New Roman"/>
+                <w:sz w:val="24"/>
+                <w:szCs w:val="24"/>
+              </w:rPr>
+              <w:t>In progress</w:t>
+            </w:r>
+          </w:p>
+        </w:tc>
+        <w:tc>
+          <w:tcPr>
+            <w:tcW w:w="3688" w:type="dxa"/>
+            <w:tcBorders>
+              <w:top w:val="single" w:sz="4" w:space="0" w:color="auto"/>
+              <w:left w:val="single" w:sz="4" w:space="0" w:color="auto"/>
+              <w:bottom w:val="single" w:sz="4" w:space="0" w:color="auto"/>
+              <w:right w:val="single" w:sz="4" w:space="0" w:color="auto"/>
+            </w:tcBorders>
+          </w:tcPr>
+          <w:p>
+            <w:pPr>
+              <w:rPr>
+                <w:rFonts w:ascii="Times New Roman" w:hAnsi="Times New Roman" w:cs="Times New Roman"/>
+                <w:sz w:val="24"/>
+                <w:szCs w:val="24"/>
+              </w:rPr>
+            </w:pPr>
+            <w:r>
+              <w:rPr>
+                <w:rFonts w:ascii="Times New Roman" w:hAnsi="Times New Roman" w:cs="Times New Roman"/>
+                <w:sz w:val="24"/>
+                <w:szCs w:val="24"/>
+              </w:rPr>
+              <w:t xml:space="preserve">Create scripted validation tool that </w:t>
+            </w:r>
+            <w:r>
+              <w:rPr>
+                <w:rFonts w:ascii="Times New Roman" w:hAnsi="Times New Roman" w:cs="Times New Roman"/>
+                <w:sz w:val="24"/>
+                <w:szCs w:val="24"/>
+              </w:rPr>
+              <w:t>substantiates program operation</w:t>
             </w:r>
           </w:p>
         </w:tc>
@@ -10045,6 +10384,74 @@
       <w:sz w:val="24"/>
     </w:rPr>
   </w:style>
+  <w:style w:type="character" w:styleId="CommentReference">
+    <w:name w:val="annotation reference"/>
+    <w:basedOn w:val="DefaultParagraphFont"/>
+    <w:uiPriority w:val="99"/>
+    <w:semiHidden/>
+    <w:unhideWhenUsed/>
+    <w:rsid w:val="0031471D"/>
+    <w:rPr>
+      <w:sz w:val="16"/>
+      <w:szCs w:val="16"/>
+    </w:rPr>
+  </w:style>
+  <w:style w:type="paragraph" w:styleId="CommentText">
+    <w:name w:val="annotation text"/>
+    <w:basedOn w:val="Normal"/>
+    <w:link w:val="CommentTextChar"/>
+    <w:uiPriority w:val="99"/>
+    <w:semiHidden/>
+    <w:unhideWhenUsed/>
+    <w:rsid w:val="0031471D"/>
+    <w:pPr>
+      <w:spacing w:line="240" w:lineRule="auto"/>
+    </w:pPr>
+    <w:rPr>
+      <w:sz w:val="20"/>
+      <w:szCs w:val="20"/>
+    </w:rPr>
+  </w:style>
+  <w:style w:type="character" w:customStyle="1" w:styleId="CommentTextChar">
+    <w:name w:val="Comment Text Char"/>
+    <w:basedOn w:val="DefaultParagraphFont"/>
+    <w:link w:val="CommentText"/>
+    <w:uiPriority w:val="99"/>
+    <w:semiHidden/>
+    <w:rsid w:val="0031471D"/>
+    <w:rPr>
+      <w:sz w:val="20"/>
+      <w:szCs w:val="20"/>
+    </w:rPr>
+  </w:style>
+  <w:style w:type="paragraph" w:styleId="CommentSubject">
+    <w:name w:val="annotation subject"/>
+    <w:basedOn w:val="CommentText"/>
+    <w:next w:val="CommentText"/>
+    <w:link w:val="CommentSubjectChar"/>
+    <w:uiPriority w:val="99"/>
+    <w:semiHidden/>
+    <w:unhideWhenUsed/>
+    <w:rsid w:val="0031471D"/>
+    <w:rPr>
+      <w:b/>
+      <w:bCs/>
+    </w:rPr>
+  </w:style>
+  <w:style w:type="character" w:customStyle="1" w:styleId="CommentSubjectChar">
+    <w:name w:val="Comment Subject Char"/>
+    <w:basedOn w:val="CommentTextChar"/>
+    <w:link w:val="CommentSubject"/>
+    <w:uiPriority w:val="99"/>
+    <w:semiHidden/>
+    <w:rsid w:val="0031471D"/>
+    <w:rPr>
+      <w:b/>
+      <w:bCs/>
+      <w:sz w:val="20"/>
+      <w:szCs w:val="20"/>
+    </w:rPr>
+  </w:style>
 </w:styles>
 </file>
 

</xml_diff>

<commit_message>
Update Test_Plan.docx with debug log
</commit_message>
<xml_diff>
--- a/docs/Test_Plan.docx
+++ b/docs/Test_Plan.docx
@@ -547,8 +547,11 @@
           <w:numId w:val="10"/>
         </w:numPr>
         <w:rPr>
-          <w:rFonts w:cs="Times New Roman"/>
-          <w:szCs w:val="24"/>
+          <w:rStyle w:val="Hyperlink"/>
+          <w:rFonts w:cs="Times New Roman"/>
+          <w:color w:val="000000" w:themeColor="text1"/>
+          <w:szCs w:val="24"/>
+          <w:u w:val="none"/>
         </w:rPr>
       </w:pPr>
       <w:r>
@@ -600,12 +603,15 @@
         <w:rPr>
           <w:rStyle w:val="Hyperlink"/>
           <w:rFonts w:cs="Times New Roman"/>
-          <w:szCs w:val="24"/>
-        </w:rPr>
-      </w:pPr>
-      <w:r>
-        <w:rPr>
-          <w:rFonts w:cs="Times New Roman"/>
+          <w:color w:val="000000" w:themeColor="text1"/>
+          <w:szCs w:val="24"/>
+          <w:u w:val="none"/>
+        </w:rPr>
+      </w:pPr>
+      <w:r>
+        <w:rPr>
+          <w:rFonts w:cs="Times New Roman"/>
+          <w:color w:val="000000" w:themeColor="text1"/>
           <w:szCs w:val="24"/>
         </w:rPr>
         <w:t>Proposal: </w:t>
@@ -1543,7 +1549,21 @@
           <w:rFonts w:cs="Times New Roman"/>
           <w:szCs w:val="24"/>
         </w:rPr>
-        <w:t xml:space="preserve">Test Report: </w:t>
+        <w:t>Test Case Log</w:t>
+      </w:r>
+      <w:r>
+        <w:rPr>
+          <w:rFonts w:cs="Times New Roman"/>
+          <w:szCs w:val="24"/>
+        </w:rPr>
+        <w:t>:</w:t>
+      </w:r>
+      <w:r>
+        <w:rPr>
+          <w:rFonts w:cs="Times New Roman"/>
+          <w:szCs w:val="24"/>
+        </w:rPr>
+        <w:t xml:space="preserve"> </w:t>
       </w:r>
       <w:hyperlink r:id="rId8" w:history="1">
         <w:r>
@@ -1555,6 +1575,114 @@
           <w:t>...jflum/CSU-Senior-Project/blob/master/tests/debug_log_230914.txt</w:t>
         </w:r>
       </w:hyperlink>
+      <w:r>
+        <w:rPr>
+          <w:rStyle w:val="Hyperlink"/>
+          <w:rFonts w:cs="Times New Roman"/>
+          <w:szCs w:val="24"/>
+        </w:rPr>
+        <w:t xml:space="preserve"> </w:t>
+      </w:r>
+      <w:r>
+        <w:rPr>
+          <w:rStyle w:val="Hyperlink"/>
+          <w:rFonts w:cs="Times New Roman"/>
+          <w:color w:val="000000" w:themeColor="text1"/>
+          <w:szCs w:val="24"/>
+          <w:u w:val="none"/>
+        </w:rPr>
+        <w:t>Consists</w:t>
+      </w:r>
+      <w:r>
+        <w:rPr>
+          <w:rStyle w:val="Hyperlink"/>
+          <w:rFonts w:cs="Times New Roman"/>
+          <w:color w:val="000000" w:themeColor="text1"/>
+          <w:szCs w:val="24"/>
+          <w:u w:val="none"/>
+        </w:rPr>
+        <w:t xml:space="preserve"> of </w:t>
+      </w:r>
+      <w:r>
+        <w:rPr>
+          <w:rStyle w:val="Hyperlink"/>
+          <w:rFonts w:cs="Times New Roman"/>
+          <w:color w:val="000000" w:themeColor="text1"/>
+          <w:szCs w:val="24"/>
+          <w:u w:val="none"/>
+        </w:rPr>
+        <w:t>five</w:t>
+      </w:r>
+      <w:r>
+        <w:rPr>
+          <w:rStyle w:val="Hyperlink"/>
+          <w:rFonts w:cs="Times New Roman"/>
+          <w:color w:val="000000" w:themeColor="text1"/>
+          <w:szCs w:val="24"/>
+          <w:u w:val="none"/>
+        </w:rPr>
+        <w:t xml:space="preserve"> iterations</w:t>
+      </w:r>
+      <w:r>
+        <w:rPr>
+          <w:rStyle w:val="Hyperlink"/>
+          <w:rFonts w:cs="Times New Roman"/>
+          <w:color w:val="000000" w:themeColor="text1"/>
+          <w:szCs w:val="24"/>
+          <w:u w:val="none"/>
+        </w:rPr>
+        <w:t xml:space="preserve">, </w:t>
+      </w:r>
+      <w:r>
+        <w:rPr>
+          <w:rStyle w:val="Hyperlink"/>
+          <w:rFonts w:cs="Times New Roman"/>
+          <w:color w:val="000000" w:themeColor="text1"/>
+          <w:szCs w:val="24"/>
+          <w:u w:val="none"/>
+        </w:rPr>
+        <w:t xml:space="preserve">one for each level </w:t>
+      </w:r>
+      <w:r>
+        <w:rPr>
+          <w:rStyle w:val="Hyperlink"/>
+          <w:rFonts w:cs="Times New Roman"/>
+          <w:color w:val="000000" w:themeColor="text1"/>
+          <w:szCs w:val="24"/>
+          <w:u w:val="none"/>
+        </w:rPr>
+        <w:t xml:space="preserve">of difficulty, in an effort </w:t>
+      </w:r>
+      <w:r>
+        <w:rPr>
+          <w:rStyle w:val="Hyperlink"/>
+          <w:rFonts w:cs="Times New Roman"/>
+          <w:color w:val="000000" w:themeColor="text1"/>
+          <w:szCs w:val="24"/>
+          <w:u w:val="none"/>
+        </w:rPr>
+        <w:t xml:space="preserve">to test the most amount of </w:t>
+      </w:r>
+      <w:r>
+        <w:rPr>
+          <w:rStyle w:val="Hyperlink"/>
+          <w:rFonts w:cs="Times New Roman"/>
+          <w:color w:val="000000" w:themeColor="text1"/>
+          <w:szCs w:val="24"/>
+          <w:u w:val="none"/>
+        </w:rPr>
+        <w:t xml:space="preserve">gameplay </w:t>
+      </w:r>
+      <w:r>
+        <w:rPr>
+          <w:rStyle w:val="Hyperlink"/>
+          <w:rFonts w:cs="Times New Roman"/>
+          <w:color w:val="000000" w:themeColor="text1"/>
+          <w:szCs w:val="24"/>
+          <w:u w:val="none"/>
+        </w:rPr>
+        <w:t>variation in the fewest number of runs, with each instance consisting of a random permutation.</w:t>
+      </w:r>
     </w:p>
     <w:p>
       <w:pPr>
@@ -1580,21 +1708,7 @@
           <w:rFonts w:cs="Times New Roman"/>
           <w:szCs w:val="24"/>
         </w:rPr>
-        <w:t xml:space="preserve">Due to the additional implementation of scripted fail state clauses for the test cases specified </w:t>
-      </w:r>
-      <w:r>
-        <w:rPr>
-          <w:rFonts w:cs="Times New Roman"/>
-          <w:szCs w:val="24"/>
-        </w:rPr>
-        <w:t>below</w:t>
-      </w:r>
-      <w:r>
-        <w:rPr>
-          <w:rFonts w:cs="Times New Roman"/>
-          <w:szCs w:val="24"/>
-        </w:rPr>
-        <w:t>, defect logs were n</w:t>
+        <w:t>Due to the additional implementation of scripted fail state clauses for the test cases specified below, defect logs were n</w:t>
       </w:r>
       <w:r>
         <w:rPr>
@@ -1650,7 +1764,97 @@
           <w:rFonts w:cs="Times New Roman"/>
           <w:szCs w:val="24"/>
         </w:rPr>
-        <w:t xml:space="preserve"> Further enhancement or revision to the product that results in the loss of any pass status will generate an automated, pertinent console log, which may be maintained if desired.</w:t>
+        <w:t xml:space="preserve"> Further enhancement or revision to the product that results in the loss of any passing status will generate an automated, pertinent console log, which may be maintained if desired.</w:t>
+      </w:r>
+    </w:p>
+    <w:p>
+      <w:pPr>
+        <w:pStyle w:val="ListParagraph"/>
+        <w:numPr>
+          <w:ilvl w:val="0"/>
+          <w:numId w:val="9"/>
+        </w:numPr>
+        <w:rPr>
+          <w:rFonts w:cs="Times New Roman"/>
+          <w:szCs w:val="24"/>
+        </w:rPr>
+      </w:pPr>
+      <w:r>
+        <w:rPr>
+          <w:rFonts w:cs="Times New Roman"/>
+          <w:szCs w:val="24"/>
+        </w:rPr>
+        <w:t>Performance &amp; Usability Testing: Detailed within the Requir</w:t>
+      </w:r>
+      <w:r>
+        <w:rPr>
+          <w:rFonts w:cs="Times New Roman"/>
+          <w:szCs w:val="24"/>
+        </w:rPr>
+        <w:t>e</w:t>
+      </w:r>
+      <w:r>
+        <w:rPr>
+          <w:rFonts w:cs="Times New Roman"/>
+          <w:szCs w:val="24"/>
+        </w:rPr>
+        <w:t>ments document where applicable</w:t>
+      </w:r>
+      <w:r>
+        <w:rPr>
+          <w:rFonts w:cs="Times New Roman"/>
+          <w:szCs w:val="24"/>
+        </w:rPr>
+        <w:t>,</w:t>
+      </w:r>
+      <w:r>
+        <w:rPr>
+          <w:rFonts w:cs="Times New Roman"/>
+          <w:szCs w:val="24"/>
+        </w:rPr>
+        <w:t xml:space="preserve"> and validated/substantiated by survey </w:t>
+      </w:r>
+      <w:r>
+        <w:rPr>
+          <w:rFonts w:cs="Times New Roman"/>
+          <w:szCs w:val="24"/>
+        </w:rPr>
+        <w:t xml:space="preserve">response of </w:t>
+      </w:r>
+      <w:r>
+        <w:rPr>
+          <w:rFonts w:cs="Times New Roman"/>
+          <w:szCs w:val="24"/>
+        </w:rPr>
+        <w:t xml:space="preserve">a sufficient sample size of the target audience. </w:t>
+      </w:r>
+      <w:r>
+        <w:rPr>
+          <w:rFonts w:cs="Times New Roman"/>
+          <w:szCs w:val="24"/>
+        </w:rPr>
+        <w:t>Further a</w:t>
+      </w:r>
+      <w:r>
+        <w:rPr>
+          <w:rFonts w:cs="Times New Roman"/>
+          <w:szCs w:val="24"/>
+        </w:rPr>
+        <w:t>nalysis of these results to be incorporated into final defense documentation</w:t>
+      </w:r>
+      <w:r>
+        <w:rPr>
+          <w:rFonts w:cs="Times New Roman"/>
+          <w:szCs w:val="24"/>
+        </w:rPr>
+        <w:t xml:space="preserve"> and presentation</w:t>
+      </w:r>
+      <w:r>
+        <w:rPr>
+          <w:rFonts w:cs="Times New Roman"/>
+          <w:szCs w:val="24"/>
+        </w:rPr>
+        <w:t>.</w:t>
       </w:r>
     </w:p>
     <w:p>
@@ -1671,7 +1875,14 @@
           <w:rFonts w:cs="Times New Roman"/>
           <w:szCs w:val="24"/>
         </w:rPr>
-        <w:t>Test</w:t>
+        <w:t xml:space="preserve">Test </w:t>
+      </w:r>
+      <w:r>
+        <w:rPr>
+          <w:rFonts w:cs="Times New Roman"/>
+          <w:szCs w:val="24"/>
+        </w:rPr>
+        <w:t>Case</w:t>
       </w:r>
       <w:r>
         <w:rPr>
@@ -1685,13 +1896,6 @@
           <w:rFonts w:cs="Times New Roman"/>
           <w:szCs w:val="24"/>
         </w:rPr>
-        <w:t xml:space="preserve">Report </w:t>
-      </w:r>
-      <w:r>
-        <w:rPr>
-          <w:rFonts w:cs="Times New Roman"/>
-          <w:szCs w:val="24"/>
-        </w:rPr>
         <w:t>Summary</w:t>
       </w:r>
       <w:r>
@@ -1699,14 +1903,7 @@
           <w:rFonts w:cs="Times New Roman"/>
           <w:szCs w:val="24"/>
         </w:rPr>
-        <w:t xml:space="preserve"> (first iteration)</w:t>
-      </w:r>
-      <w:r>
-        <w:rPr>
-          <w:rFonts w:cs="Times New Roman"/>
-          <w:szCs w:val="24"/>
-        </w:rPr>
-        <w:t>, see next page</w:t>
+        <w:t xml:space="preserve"> (abridged to a single iteration)</w:t>
       </w:r>
       <w:r>
         <w:rPr>
@@ -1715,43 +1912,13 @@
         </w:rPr>
         <w:t>:</w:t>
       </w:r>
-    </w:p>
-    <w:p>
-      <w:pPr>
-        <w:pStyle w:val="ListParagraph"/>
-        <w:spacing w:after="240"/>
-        <w:rPr>
-          <w:rFonts w:cs="Times New Roman"/>
-          <w:szCs w:val="24"/>
-        </w:rPr>
-      </w:pPr>
-    </w:p>
-    <w:p>
-      <w:pPr>
-        <w:spacing w:after="240"/>
-        <w:rPr>
-          <w:rFonts w:cs="Times New Roman"/>
-          <w:szCs w:val="24"/>
-        </w:rPr>
-      </w:pPr>
-    </w:p>
-    <w:p>
-      <w:pPr>
-        <w:spacing w:after="240"/>
-        <w:rPr>
-          <w:rFonts w:cs="Times New Roman"/>
-          <w:szCs w:val="24"/>
-        </w:rPr>
-      </w:pPr>
-    </w:p>
-    <w:p>
-      <w:pPr>
-        <w:spacing w:after="240"/>
-        <w:rPr>
-          <w:rFonts w:cs="Times New Roman"/>
-          <w:szCs w:val="24"/>
-        </w:rPr>
-      </w:pPr>
+      <w:r>
+        <w:rPr>
+          <w:rFonts w:cs="Times New Roman"/>
+          <w:szCs w:val="24"/>
+        </w:rPr>
+        <w:br w:type="page"/>
+      </w:r>
     </w:p>
     <w:tbl>
       <w:tblPr>
@@ -1763,8 +1930,8 @@
       <w:tblGrid>
         <w:gridCol w:w="699"/>
         <w:gridCol w:w="3346"/>
-        <w:gridCol w:w="2396"/>
-        <w:gridCol w:w="2052"/>
+        <w:gridCol w:w="2250"/>
+        <w:gridCol w:w="2198"/>
         <w:gridCol w:w="857"/>
       </w:tblGrid>
       <w:tr>
@@ -1862,7 +2029,7 @@
         </w:tc>
         <w:tc>
           <w:tcPr>
-            <w:tcW w:w="2396" w:type="dxa"/>
+            <w:tcW w:w="2250" w:type="dxa"/>
             <w:tcBorders>
               <w:top w:val="single" w:sz="4" w:space="0" w:color="auto"/>
               <w:left w:val="single" w:sz="4" w:space="0" w:color="auto"/>
@@ -1896,7 +2063,7 @@
         </w:tc>
         <w:tc>
           <w:tcPr>
-            <w:tcW w:w="2052" w:type="dxa"/>
+            <w:tcW w:w="2198" w:type="dxa"/>
             <w:tcBorders>
               <w:top w:val="single" w:sz="4" w:space="0" w:color="auto"/>
               <w:left w:val="single" w:sz="4" w:space="0" w:color="auto"/>
@@ -1924,7 +2091,7 @@
                 <w:sz w:val="24"/>
                 <w:szCs w:val="24"/>
               </w:rPr>
-              <w:t>Sample Output</w:t>
+              <w:t>Output</w:t>
             </w:r>
           </w:p>
         </w:tc>
@@ -2030,7 +2197,7 @@
         </w:tc>
         <w:tc>
           <w:tcPr>
-            <w:tcW w:w="2396" w:type="dxa"/>
+            <w:tcW w:w="2250" w:type="dxa"/>
             <w:tcBorders>
               <w:top w:val="single" w:sz="4" w:space="0" w:color="auto"/>
               <w:left w:val="single" w:sz="4" w:space="0" w:color="auto"/>
@@ -2051,7 +2218,7 @@
         </w:tc>
         <w:tc>
           <w:tcPr>
-            <w:tcW w:w="2052" w:type="dxa"/>
+            <w:tcW w:w="2198" w:type="dxa"/>
             <w:tcBorders>
               <w:top w:val="single" w:sz="4" w:space="0" w:color="auto"/>
               <w:left w:val="single" w:sz="4" w:space="0" w:color="auto"/>
@@ -2175,7 +2342,7 @@
         </w:tc>
         <w:tc>
           <w:tcPr>
-            <w:tcW w:w="2396" w:type="dxa"/>
+            <w:tcW w:w="2250" w:type="dxa"/>
             <w:tcBorders>
               <w:top w:val="single" w:sz="4" w:space="0" w:color="auto"/>
               <w:left w:val="single" w:sz="4" w:space="0" w:color="auto"/>
@@ -2224,7 +2391,7 @@
         </w:tc>
         <w:tc>
           <w:tcPr>
-            <w:tcW w:w="2052" w:type="dxa"/>
+            <w:tcW w:w="2198" w:type="dxa"/>
             <w:tcBorders>
               <w:top w:val="single" w:sz="4" w:space="0" w:color="auto"/>
               <w:left w:val="single" w:sz="4" w:space="0" w:color="auto"/>
@@ -2241,23 +2408,29 @@
                 <w:szCs w:val="18"/>
               </w:rPr>
             </w:pPr>
-            <w:proofErr w:type="spellStart"/>
-            <w:r>
-              <w:rPr>
-                <w:rFonts w:ascii="Times New Roman" w:hAnsi="Times New Roman" w:cs="Times New Roman"/>
-                <w:sz w:val="18"/>
-                <w:szCs w:val="18"/>
-              </w:rPr>
-              <w:t>difficutly</w:t>
-            </w:r>
-            <w:proofErr w:type="spellEnd"/>
-            <w:r>
-              <w:rPr>
-                <w:rFonts w:ascii="Times New Roman" w:hAnsi="Times New Roman" w:cs="Times New Roman"/>
-                <w:sz w:val="18"/>
-                <w:szCs w:val="18"/>
-              </w:rPr>
-              <w:t xml:space="preserve"> of ("novice") set, gameplay variables assigned</w:t>
+            <w:r>
+              <w:rPr>
+                <w:rFonts w:ascii="Times New Roman" w:hAnsi="Times New Roman" w:cs="Times New Roman"/>
+                <w:sz w:val="18"/>
+                <w:szCs w:val="18"/>
+              </w:rPr>
+              <w:t>difficul</w:t>
+            </w:r>
+            <w:r>
+              <w:rPr>
+                <w:rFonts w:ascii="Times New Roman" w:hAnsi="Times New Roman" w:cs="Times New Roman"/>
+                <w:sz w:val="18"/>
+                <w:szCs w:val="18"/>
+              </w:rPr>
+              <w:t>t</w:t>
+            </w:r>
+            <w:r>
+              <w:rPr>
+                <w:rFonts w:ascii="Times New Roman" w:hAnsi="Times New Roman" w:cs="Times New Roman"/>
+                <w:sz w:val="18"/>
+                <w:szCs w:val="18"/>
+              </w:rPr>
+              <w:t>y of ("novice") set, gameplay variables assigned</w:t>
             </w:r>
           </w:p>
         </w:tc>
@@ -2374,7 +2547,7 @@
         </w:tc>
         <w:tc>
           <w:tcPr>
-            <w:tcW w:w="2396" w:type="dxa"/>
+            <w:tcW w:w="2250" w:type="dxa"/>
             <w:tcBorders>
               <w:top w:val="single" w:sz="4" w:space="0" w:color="auto"/>
               <w:left w:val="single" w:sz="4" w:space="0" w:color="auto"/>
@@ -2422,7 +2595,7 @@
         </w:tc>
         <w:tc>
           <w:tcPr>
-            <w:tcW w:w="2052" w:type="dxa"/>
+            <w:tcW w:w="2198" w:type="dxa"/>
             <w:tcBorders>
               <w:top w:val="single" w:sz="4" w:space="0" w:color="auto"/>
               <w:left w:val="single" w:sz="4" w:space="0" w:color="auto"/>
@@ -2527,7 +2700,7 @@
         </w:tc>
         <w:tc>
           <w:tcPr>
-            <w:tcW w:w="2396" w:type="dxa"/>
+            <w:tcW w:w="2250" w:type="dxa"/>
             <w:tcBorders>
               <w:top w:val="single" w:sz="4" w:space="0" w:color="auto"/>
               <w:left w:val="single" w:sz="4" w:space="0" w:color="auto"/>
@@ -2548,7 +2721,7 @@
         </w:tc>
         <w:tc>
           <w:tcPr>
-            <w:tcW w:w="2052" w:type="dxa"/>
+            <w:tcW w:w="2198" w:type="dxa"/>
             <w:tcBorders>
               <w:top w:val="single" w:sz="4" w:space="0" w:color="auto"/>
               <w:left w:val="single" w:sz="4" w:space="0" w:color="auto"/>
@@ -2667,7 +2840,7 @@
         </w:tc>
         <w:tc>
           <w:tcPr>
-            <w:tcW w:w="2396" w:type="dxa"/>
+            <w:tcW w:w="2250" w:type="dxa"/>
             <w:tcBorders>
               <w:top w:val="single" w:sz="4" w:space="0" w:color="auto"/>
               <w:left w:val="single" w:sz="4" w:space="0" w:color="auto"/>
@@ -2688,7 +2861,7 @@
         </w:tc>
         <w:tc>
           <w:tcPr>
-            <w:tcW w:w="2052" w:type="dxa"/>
+            <w:tcW w:w="2198" w:type="dxa"/>
             <w:tcBorders>
               <w:top w:val="single" w:sz="4" w:space="0" w:color="auto"/>
               <w:left w:val="single" w:sz="4" w:space="0" w:color="auto"/>
@@ -2812,7 +2985,7 @@
         </w:tc>
         <w:tc>
           <w:tcPr>
-            <w:tcW w:w="2396" w:type="dxa"/>
+            <w:tcW w:w="2250" w:type="dxa"/>
             <w:tcBorders>
               <w:top w:val="single" w:sz="4" w:space="0" w:color="auto"/>
               <w:left w:val="single" w:sz="4" w:space="0" w:color="auto"/>
@@ -2860,7 +3033,7 @@
         </w:tc>
         <w:tc>
           <w:tcPr>
-            <w:tcW w:w="2052" w:type="dxa"/>
+            <w:tcW w:w="2198" w:type="dxa"/>
             <w:tcBorders>
               <w:top w:val="single" w:sz="4" w:space="0" w:color="auto"/>
               <w:left w:val="single" w:sz="4" w:space="0" w:color="auto"/>
@@ -2999,7 +3172,7 @@
         </w:tc>
         <w:tc>
           <w:tcPr>
-            <w:tcW w:w="2396" w:type="dxa"/>
+            <w:tcW w:w="2250" w:type="dxa"/>
             <w:tcBorders>
               <w:top w:val="single" w:sz="4" w:space="0" w:color="auto"/>
               <w:left w:val="single" w:sz="4" w:space="0" w:color="auto"/>
@@ -3047,7 +3220,7 @@
         </w:tc>
         <w:tc>
           <w:tcPr>
-            <w:tcW w:w="2052" w:type="dxa"/>
+            <w:tcW w:w="2198" w:type="dxa"/>
             <w:tcBorders>
               <w:top w:val="single" w:sz="4" w:space="0" w:color="auto"/>
               <w:left w:val="single" w:sz="4" w:space="0" w:color="auto"/>
@@ -3186,7 +3359,7 @@
         </w:tc>
         <w:tc>
           <w:tcPr>
-            <w:tcW w:w="2396" w:type="dxa"/>
+            <w:tcW w:w="2250" w:type="dxa"/>
             <w:tcBorders>
               <w:top w:val="single" w:sz="4" w:space="0" w:color="auto"/>
               <w:left w:val="single" w:sz="4" w:space="0" w:color="auto"/>
@@ -3234,7 +3407,7 @@
         </w:tc>
         <w:tc>
           <w:tcPr>
-            <w:tcW w:w="2052" w:type="dxa"/>
+            <w:tcW w:w="2198" w:type="dxa"/>
             <w:tcBorders>
               <w:top w:val="single" w:sz="4" w:space="0" w:color="auto"/>
               <w:left w:val="single" w:sz="4" w:space="0" w:color="auto"/>
@@ -3373,7 +3546,7 @@
         </w:tc>
         <w:tc>
           <w:tcPr>
-            <w:tcW w:w="2396" w:type="dxa"/>
+            <w:tcW w:w="2250" w:type="dxa"/>
             <w:tcBorders>
               <w:top w:val="single" w:sz="4" w:space="0" w:color="auto"/>
               <w:left w:val="single" w:sz="4" w:space="0" w:color="auto"/>
@@ -3421,7 +3594,7 @@
         </w:tc>
         <w:tc>
           <w:tcPr>
-            <w:tcW w:w="2052" w:type="dxa"/>
+            <w:tcW w:w="2198" w:type="dxa"/>
             <w:tcBorders>
               <w:top w:val="single" w:sz="4" w:space="0" w:color="auto"/>
               <w:left w:val="single" w:sz="4" w:space="0" w:color="auto"/>
@@ -3552,7 +3725,7 @@
         </w:tc>
         <w:tc>
           <w:tcPr>
-            <w:tcW w:w="2396" w:type="dxa"/>
+            <w:tcW w:w="2250" w:type="dxa"/>
             <w:tcBorders>
               <w:top w:val="single" w:sz="4" w:space="0" w:color="auto"/>
               <w:left w:val="single" w:sz="4" w:space="0" w:color="auto"/>
@@ -3600,7 +3773,7 @@
         </w:tc>
         <w:tc>
           <w:tcPr>
-            <w:tcW w:w="2052" w:type="dxa"/>
+            <w:tcW w:w="2198" w:type="dxa"/>
             <w:tcBorders>
               <w:top w:val="single" w:sz="4" w:space="0" w:color="auto"/>
               <w:left w:val="single" w:sz="4" w:space="0" w:color="auto"/>
@@ -3731,7 +3904,7 @@
         </w:tc>
         <w:tc>
           <w:tcPr>
-            <w:tcW w:w="2396" w:type="dxa"/>
+            <w:tcW w:w="2250" w:type="dxa"/>
             <w:tcBorders>
               <w:top w:val="single" w:sz="4" w:space="0" w:color="auto"/>
               <w:left w:val="single" w:sz="4" w:space="0" w:color="auto"/>
@@ -3779,7 +3952,7 @@
         </w:tc>
         <w:tc>
           <w:tcPr>
-            <w:tcW w:w="2052" w:type="dxa"/>
+            <w:tcW w:w="2198" w:type="dxa"/>
             <w:tcBorders>
               <w:top w:val="single" w:sz="4" w:space="0" w:color="auto"/>
               <w:left w:val="single" w:sz="4" w:space="0" w:color="auto"/>
@@ -3920,7 +4093,7 @@
         </w:tc>
         <w:tc>
           <w:tcPr>
-            <w:tcW w:w="2396" w:type="dxa"/>
+            <w:tcW w:w="2250" w:type="dxa"/>
             <w:tcBorders>
               <w:top w:val="single" w:sz="4" w:space="0" w:color="auto"/>
               <w:left w:val="single" w:sz="4" w:space="0" w:color="auto"/>
@@ -3968,7 +4141,7 @@
         </w:tc>
         <w:tc>
           <w:tcPr>
-            <w:tcW w:w="2052" w:type="dxa"/>
+            <w:tcW w:w="2198" w:type="dxa"/>
             <w:tcBorders>
               <w:top w:val="single" w:sz="4" w:space="0" w:color="auto"/>
               <w:left w:val="single" w:sz="4" w:space="0" w:color="auto"/>
@@ -4083,7 +4256,7 @@
         </w:tc>
         <w:tc>
           <w:tcPr>
-            <w:tcW w:w="2396" w:type="dxa"/>
+            <w:tcW w:w="2250" w:type="dxa"/>
             <w:tcBorders>
               <w:top w:val="single" w:sz="4" w:space="0" w:color="auto"/>
               <w:left w:val="single" w:sz="4" w:space="0" w:color="auto"/>
@@ -4104,7 +4277,7 @@
         </w:tc>
         <w:tc>
           <w:tcPr>
-            <w:tcW w:w="2052" w:type="dxa"/>
+            <w:tcW w:w="2198" w:type="dxa"/>
             <w:tcBorders>
               <w:top w:val="single" w:sz="4" w:space="0" w:color="auto"/>
               <w:left w:val="single" w:sz="4" w:space="0" w:color="auto"/>
@@ -4215,7 +4388,7 @@
         </w:tc>
         <w:tc>
           <w:tcPr>
-            <w:tcW w:w="2396" w:type="dxa"/>
+            <w:tcW w:w="2250" w:type="dxa"/>
             <w:tcBorders>
               <w:top w:val="single" w:sz="4" w:space="0" w:color="auto"/>
               <w:left w:val="single" w:sz="4" w:space="0" w:color="auto"/>
@@ -4236,7 +4409,7 @@
         </w:tc>
         <w:tc>
           <w:tcPr>
-            <w:tcW w:w="2052" w:type="dxa"/>
+            <w:tcW w:w="2198" w:type="dxa"/>
             <w:tcBorders>
               <w:top w:val="single" w:sz="4" w:space="0" w:color="auto"/>
               <w:left w:val="single" w:sz="4" w:space="0" w:color="auto"/>
@@ -4360,7 +4533,7 @@
         </w:tc>
         <w:tc>
           <w:tcPr>
-            <w:tcW w:w="2396" w:type="dxa"/>
+            <w:tcW w:w="2250" w:type="dxa"/>
             <w:tcBorders>
               <w:top w:val="single" w:sz="4" w:space="0" w:color="auto"/>
               <w:left w:val="single" w:sz="4" w:space="0" w:color="auto"/>
@@ -4400,7 +4573,7 @@
         </w:tc>
         <w:tc>
           <w:tcPr>
-            <w:tcW w:w="2052" w:type="dxa"/>
+            <w:tcW w:w="2198" w:type="dxa"/>
             <w:tcBorders>
               <w:top w:val="single" w:sz="4" w:space="0" w:color="auto"/>
               <w:left w:val="single" w:sz="4" w:space="0" w:color="auto"/>
@@ -4539,7 +4712,7 @@
         </w:tc>
         <w:tc>
           <w:tcPr>
-            <w:tcW w:w="2396" w:type="dxa"/>
+            <w:tcW w:w="2250" w:type="dxa"/>
             <w:tcBorders>
               <w:top w:val="single" w:sz="4" w:space="0" w:color="auto"/>
               <w:left w:val="single" w:sz="4" w:space="0" w:color="auto"/>
@@ -4579,7 +4752,7 @@
         </w:tc>
         <w:tc>
           <w:tcPr>
-            <w:tcW w:w="2052" w:type="dxa"/>
+            <w:tcW w:w="2198" w:type="dxa"/>
             <w:tcBorders>
               <w:top w:val="single" w:sz="4" w:space="0" w:color="auto"/>
               <w:left w:val="single" w:sz="4" w:space="0" w:color="auto"/>
@@ -4684,7 +4857,7 @@
         </w:tc>
         <w:tc>
           <w:tcPr>
-            <w:tcW w:w="2396" w:type="dxa"/>
+            <w:tcW w:w="2250" w:type="dxa"/>
             <w:tcBorders>
               <w:top w:val="single" w:sz="4" w:space="0" w:color="auto"/>
               <w:left w:val="single" w:sz="4" w:space="0" w:color="auto"/>
@@ -4705,7 +4878,7 @@
         </w:tc>
         <w:tc>
           <w:tcPr>
-            <w:tcW w:w="2052" w:type="dxa"/>
+            <w:tcW w:w="2198" w:type="dxa"/>
             <w:tcBorders>
               <w:top w:val="single" w:sz="4" w:space="0" w:color="auto"/>
               <w:left w:val="single" w:sz="4" w:space="0" w:color="auto"/>
@@ -4836,7 +5009,7 @@
         </w:tc>
         <w:tc>
           <w:tcPr>
-            <w:tcW w:w="2396" w:type="dxa"/>
+            <w:tcW w:w="2250" w:type="dxa"/>
             <w:tcBorders>
               <w:top w:val="single" w:sz="4" w:space="0" w:color="auto"/>
               <w:left w:val="single" w:sz="4" w:space="0" w:color="auto"/>
@@ -4857,7 +5030,7 @@
         </w:tc>
         <w:tc>
           <w:tcPr>
-            <w:tcW w:w="2052" w:type="dxa"/>
+            <w:tcW w:w="2198" w:type="dxa"/>
             <w:tcBorders>
               <w:top w:val="single" w:sz="4" w:space="0" w:color="auto"/>
               <w:left w:val="single" w:sz="4" w:space="0" w:color="auto"/>
@@ -4981,7 +5154,7 @@
         </w:tc>
         <w:tc>
           <w:tcPr>
-            <w:tcW w:w="2396" w:type="dxa"/>
+            <w:tcW w:w="2250" w:type="dxa"/>
             <w:tcBorders>
               <w:top w:val="single" w:sz="4" w:space="0" w:color="auto"/>
               <w:left w:val="single" w:sz="4" w:space="0" w:color="auto"/>
@@ -5029,7 +5202,7 @@
         </w:tc>
         <w:tc>
           <w:tcPr>
-            <w:tcW w:w="2052" w:type="dxa"/>
+            <w:tcW w:w="2198" w:type="dxa"/>
             <w:tcBorders>
               <w:top w:val="single" w:sz="4" w:space="0" w:color="auto"/>
               <w:left w:val="single" w:sz="4" w:space="0" w:color="auto"/>
@@ -5160,7 +5333,7 @@
         </w:tc>
         <w:tc>
           <w:tcPr>
-            <w:tcW w:w="2396" w:type="dxa"/>
+            <w:tcW w:w="2250" w:type="dxa"/>
             <w:tcBorders>
               <w:top w:val="single" w:sz="4" w:space="0" w:color="auto"/>
               <w:left w:val="single" w:sz="4" w:space="0" w:color="auto"/>
@@ -5208,7 +5381,7 @@
         </w:tc>
         <w:tc>
           <w:tcPr>
-            <w:tcW w:w="2052" w:type="dxa"/>
+            <w:tcW w:w="2198" w:type="dxa"/>
             <w:tcBorders>
               <w:top w:val="single" w:sz="4" w:space="0" w:color="auto"/>
               <w:left w:val="single" w:sz="4" w:space="0" w:color="auto"/>
@@ -5357,7 +5530,7 @@
         </w:tc>
         <w:tc>
           <w:tcPr>
-            <w:tcW w:w="2396" w:type="dxa"/>
+            <w:tcW w:w="2250" w:type="dxa"/>
             <w:tcBorders>
               <w:top w:val="single" w:sz="4" w:space="0" w:color="auto"/>
               <w:left w:val="single" w:sz="4" w:space="0" w:color="auto"/>
@@ -5405,7 +5578,7 @@
         </w:tc>
         <w:tc>
           <w:tcPr>
-            <w:tcW w:w="2052" w:type="dxa"/>
+            <w:tcW w:w="2198" w:type="dxa"/>
             <w:tcBorders>
               <w:top w:val="single" w:sz="4" w:space="0" w:color="auto"/>
               <w:left w:val="single" w:sz="4" w:space="0" w:color="auto"/>
@@ -5536,7 +5709,7 @@
         </w:tc>
         <w:tc>
           <w:tcPr>
-            <w:tcW w:w="2396" w:type="dxa"/>
+            <w:tcW w:w="2250" w:type="dxa"/>
             <w:tcBorders>
               <w:top w:val="single" w:sz="4" w:space="0" w:color="auto"/>
               <w:left w:val="single" w:sz="4" w:space="0" w:color="auto"/>
@@ -5584,7 +5757,7 @@
         </w:tc>
         <w:tc>
           <w:tcPr>
-            <w:tcW w:w="2052" w:type="dxa"/>
+            <w:tcW w:w="2198" w:type="dxa"/>
             <w:tcBorders>
               <w:top w:val="single" w:sz="4" w:space="0" w:color="auto"/>
               <w:left w:val="single" w:sz="4" w:space="0" w:color="auto"/>
@@ -5715,7 +5888,7 @@
         </w:tc>
         <w:tc>
           <w:tcPr>
-            <w:tcW w:w="2396" w:type="dxa"/>
+            <w:tcW w:w="2250" w:type="dxa"/>
             <w:tcBorders>
               <w:top w:val="single" w:sz="4" w:space="0" w:color="auto"/>
               <w:left w:val="single" w:sz="4" w:space="0" w:color="auto"/>
@@ -5763,7 +5936,7 @@
         </w:tc>
         <w:tc>
           <w:tcPr>
-            <w:tcW w:w="2052" w:type="dxa"/>
+            <w:tcW w:w="2198" w:type="dxa"/>
             <w:tcBorders>
               <w:top w:val="single" w:sz="4" w:space="0" w:color="auto"/>
               <w:left w:val="single" w:sz="4" w:space="0" w:color="auto"/>
@@ -5866,27 +6039,27 @@
         </w:tc>
         <w:tc>
           <w:tcPr>
-            <w:tcW w:w="2396" w:type="dxa"/>
-            <w:tcBorders>
-              <w:top w:val="single" w:sz="4" w:space="0" w:color="auto"/>
-              <w:left w:val="single" w:sz="4" w:space="0" w:color="auto"/>
-              <w:bottom w:val="single" w:sz="4" w:space="0" w:color="auto"/>
-              <w:right w:val="single" w:sz="4" w:space="0" w:color="auto"/>
-            </w:tcBorders>
-          </w:tcPr>
-          <w:p>
-            <w:pPr>
-              <w:rPr>
-                <w:rFonts w:ascii="Times New Roman" w:hAnsi="Times New Roman" w:cs="Times New Roman"/>
-                <w:sz w:val="18"/>
-                <w:szCs w:val="18"/>
-              </w:rPr>
-            </w:pPr>
-          </w:p>
-        </w:tc>
-        <w:tc>
-          <w:tcPr>
-            <w:tcW w:w="2052" w:type="dxa"/>
+            <w:tcW w:w="2250" w:type="dxa"/>
+            <w:tcBorders>
+              <w:top w:val="single" w:sz="4" w:space="0" w:color="auto"/>
+              <w:left w:val="single" w:sz="4" w:space="0" w:color="auto"/>
+              <w:bottom w:val="single" w:sz="4" w:space="0" w:color="auto"/>
+              <w:right w:val="single" w:sz="4" w:space="0" w:color="auto"/>
+            </w:tcBorders>
+          </w:tcPr>
+          <w:p>
+            <w:pPr>
+              <w:rPr>
+                <w:rFonts w:ascii="Times New Roman" w:hAnsi="Times New Roman" w:cs="Times New Roman"/>
+                <w:sz w:val="18"/>
+                <w:szCs w:val="18"/>
+              </w:rPr>
+            </w:pPr>
+          </w:p>
+        </w:tc>
+        <w:tc>
+          <w:tcPr>
+            <w:tcW w:w="2198" w:type="dxa"/>
             <w:tcBorders>
               <w:top w:val="single" w:sz="4" w:space="0" w:color="auto"/>
               <w:left w:val="single" w:sz="4" w:space="0" w:color="auto"/>
@@ -6004,7 +6177,7 @@
         </w:tc>
         <w:tc>
           <w:tcPr>
-            <w:tcW w:w="2396" w:type="dxa"/>
+            <w:tcW w:w="2250" w:type="dxa"/>
             <w:tcBorders>
               <w:top w:val="single" w:sz="4" w:space="0" w:color="auto"/>
               <w:left w:val="single" w:sz="4" w:space="0" w:color="auto"/>
@@ -6025,7 +6198,7 @@
         </w:tc>
         <w:tc>
           <w:tcPr>
-            <w:tcW w:w="2052" w:type="dxa"/>
+            <w:tcW w:w="2198" w:type="dxa"/>
             <w:tcBorders>
               <w:top w:val="single" w:sz="4" w:space="0" w:color="auto"/>
               <w:left w:val="single" w:sz="4" w:space="0" w:color="auto"/>
@@ -6141,35 +6314,51 @@
         </w:tc>
         <w:tc>
           <w:tcPr>
-            <w:tcW w:w="2396" w:type="dxa"/>
-            <w:tcBorders>
-              <w:top w:val="single" w:sz="4" w:space="0" w:color="auto"/>
-              <w:left w:val="single" w:sz="4" w:space="0" w:color="auto"/>
-              <w:bottom w:val="single" w:sz="4" w:space="0" w:color="auto"/>
-              <w:right w:val="single" w:sz="4" w:space="0" w:color="auto"/>
-            </w:tcBorders>
-          </w:tcPr>
-          <w:p>
-            <w:pPr>
-              <w:rPr>
-                <w:rFonts w:ascii="Times New Roman" w:hAnsi="Times New Roman" w:cs="Times New Roman"/>
-                <w:sz w:val="18"/>
-                <w:szCs w:val="18"/>
-              </w:rPr>
-            </w:pPr>
-            <w:r>
-              <w:rPr>
-                <w:rFonts w:ascii="Times New Roman" w:hAnsi="Times New Roman" w:cs="Times New Roman"/>
-                <w:sz w:val="18"/>
-                <w:szCs w:val="18"/>
-              </w:rPr>
-              <w:t>none; called as a component of frame update behavior</w:t>
-            </w:r>
-          </w:p>
-        </w:tc>
-        <w:tc>
-          <w:tcPr>
-            <w:tcW w:w="2052" w:type="dxa"/>
+            <w:tcW w:w="2250" w:type="dxa"/>
+            <w:tcBorders>
+              <w:top w:val="single" w:sz="4" w:space="0" w:color="auto"/>
+              <w:left w:val="single" w:sz="4" w:space="0" w:color="auto"/>
+              <w:bottom w:val="single" w:sz="4" w:space="0" w:color="auto"/>
+              <w:right w:val="single" w:sz="4" w:space="0" w:color="auto"/>
+            </w:tcBorders>
+          </w:tcPr>
+          <w:p>
+            <w:pPr>
+              <w:rPr>
+                <w:rFonts w:ascii="Times New Roman" w:hAnsi="Times New Roman" w:cs="Times New Roman"/>
+                <w:sz w:val="18"/>
+                <w:szCs w:val="18"/>
+              </w:rPr>
+            </w:pPr>
+            <w:r>
+              <w:rPr>
+                <w:rFonts w:ascii="Times New Roman" w:hAnsi="Times New Roman" w:cs="Times New Roman"/>
+                <w:sz w:val="18"/>
+                <w:szCs w:val="18"/>
+              </w:rPr>
+              <w:t xml:space="preserve">none; called as a </w:t>
+            </w:r>
+            <w:r>
+              <w:rPr>
+                <w:rFonts w:ascii="Times New Roman" w:hAnsi="Times New Roman" w:cs="Times New Roman"/>
+                <w:sz w:val="18"/>
+                <w:szCs w:val="18"/>
+              </w:rPr>
+              <w:t>factor</w:t>
+            </w:r>
+            <w:r>
+              <w:rPr>
+                <w:rFonts w:ascii="Times New Roman" w:hAnsi="Times New Roman" w:cs="Times New Roman"/>
+                <w:sz w:val="18"/>
+                <w:szCs w:val="18"/>
+              </w:rPr>
+              <w:t xml:space="preserve"> of frame update behavior</w:t>
+            </w:r>
+          </w:p>
+        </w:tc>
+        <w:tc>
+          <w:tcPr>
+            <w:tcW w:w="2198" w:type="dxa"/>
             <w:tcBorders>
               <w:top w:val="single" w:sz="4" w:space="0" w:color="auto"/>
               <w:left w:val="single" w:sz="4" w:space="0" w:color="auto"/>
@@ -7236,7 +7425,9 @@
           <w:szCs w:val="24"/>
         </w:rPr>
       </w:pPr>
-      <w:r>
+    </w:p>
+    <w:p>
+      <w:pPr>
         <w:rPr>
           <w:rFonts w:ascii="Times New Roman" w:hAnsi="Times New Roman" w:cs="Times New Roman"/>
           <w:b/>
@@ -7244,6 +7435,27 @@
           <w:sz w:val="24"/>
           <w:szCs w:val="24"/>
         </w:rPr>
+      </w:pPr>
+    </w:p>
+    <w:p>
+      <w:pPr>
+        <w:rPr>
+          <w:rFonts w:ascii="Times New Roman" w:hAnsi="Times New Roman" w:cs="Times New Roman"/>
+          <w:b/>
+          <w:bCs/>
+          <w:sz w:val="24"/>
+          <w:szCs w:val="24"/>
+        </w:rPr>
+      </w:pPr>
+      <w:r>
+        <w:rPr>
+          <w:rFonts w:ascii="Times New Roman" w:hAnsi="Times New Roman" w:cs="Times New Roman"/>
+          <w:b/>
+          <w:bCs/>
+          <w:sz w:val="24"/>
+          <w:szCs w:val="24"/>
+        </w:rPr>
+        <w:lastRenderedPageBreak/>
         <w:t>Responsibilities:</w:t>
       </w:r>
       <w:r>
@@ -7292,7 +7504,6 @@
           <w:rFonts w:cs="Times New Roman"/>
           <w:szCs w:val="24"/>
         </w:rPr>
-        <w:lastRenderedPageBreak/>
         <w:t>Review, advise, and approve specified p</w:t>
       </w:r>
       <w:r>

</xml_diff>